<commit_message>
add datasets overview and minor changes in other docs
</commit_message>
<xml_diff>
--- a/docs/Research/Detection research.docx
+++ b/docs/Research/Detection research.docx
@@ -202,7 +202,16 @@
             <w:sz w:val="24"/>
             <w:lang w:val="en-US"/>
           </w:rPr>
-          <w:t>Fa</w:t>
+          <w:t>Face</w:t>
+        </w:r>
+        <w:r>
+          <w:rPr>
+            <w:rStyle w:val="a3"/>
+            <w:rFonts w:ascii="Times New Roman" w:hAnsi="Times New Roman" w:cs="Times New Roman"/>
+            <w:b/>
+            <w:sz w:val="24"/>
+          </w:rPr>
+          <w:t>.</w:t>
         </w:r>
         <w:r>
           <w:rPr>
@@ -212,35 +221,6 @@
             <w:sz w:val="24"/>
             <w:lang w:val="en-US"/>
           </w:rPr>
-          <w:t>c</w:t>
-        </w:r>
-        <w:r>
-          <w:rPr>
-            <w:rStyle w:val="a3"/>
-            <w:rFonts w:ascii="Times New Roman" w:hAnsi="Times New Roman" w:cs="Times New Roman"/>
-            <w:b/>
-            <w:sz w:val="24"/>
-            <w:lang w:val="en-US"/>
-          </w:rPr>
-          <w:t>e</w:t>
-        </w:r>
-        <w:r>
-          <w:rPr>
-            <w:rStyle w:val="a3"/>
-            <w:rFonts w:ascii="Times New Roman" w:hAnsi="Times New Roman" w:cs="Times New Roman"/>
-            <w:b/>
-            <w:sz w:val="24"/>
-          </w:rPr>
-          <w:t>.</w:t>
-        </w:r>
-        <w:r>
-          <w:rPr>
-            <w:rStyle w:val="a3"/>
-            <w:rFonts w:ascii="Times New Roman" w:hAnsi="Times New Roman" w:cs="Times New Roman"/>
-            <w:b/>
-            <w:sz w:val="24"/>
-            <w:lang w:val="en-US"/>
-          </w:rPr>
           <w:t>pdf</w:t>
         </w:r>
       </w:hyperlink>
@@ -268,15 +248,7 @@
           <w:sz w:val="24"/>
           <w:lang w:val="en-US"/>
         </w:rPr>
-        <w:t>«A</w:t>
-      </w:r>
-      <w:r>
-        <w:rPr>
-          <w:rFonts w:ascii="Times New Roman" w:hAnsi="Times New Roman" w:cs="Times New Roman"/>
-          <w:sz w:val="24"/>
-          <w:lang w:val="en-US"/>
-        </w:rPr>
-        <w:t xml:space="preserve">n automatic face detector (Viola-Jones face detector) is applied on the RGB image to obtain the face region. The corresponding region </w:t>
+        <w:t xml:space="preserve">«An automatic face detector (Viola-Jones face detector) is applied on the RGB image to obtain the face region. The corresponding region </w:t>
       </w:r>
       <w:proofErr w:type="gramStart"/>
       <w:r>
@@ -364,15 +336,7 @@
           <w:sz w:val="24"/>
           <w:lang w:val="en-US"/>
         </w:rPr>
-        <w:t xml:space="preserve"> into 25×25 blocks and each block is examined for existence of holes and spikes. Depth values identified as the hole/spike are rectified using linear interpolation, i.e. assigned the average </w:t>
-      </w:r>
-      <w:r>
-        <w:rPr>
-          <w:rFonts w:ascii="Times New Roman" w:hAnsi="Times New Roman" w:cs="Times New Roman"/>
-          <w:sz w:val="24"/>
-          <w:lang w:val="en-US"/>
-        </w:rPr>
-        <w:t>value of their 3×3 neighborhood»</w:t>
+        <w:t xml:space="preserve"> into 25×25 blocks and each block is examined for existence of holes and spikes. Depth values identified as the hole/spike are rectified using linear interpolation, i.e. assigned the average value of their 3×3 neighborhood»</w:t>
       </w:r>
     </w:p>
     <w:p>
@@ -405,47 +369,7 @@
             <w:color w:val="auto"/>
             <w:sz w:val="24"/>
           </w:rPr>
-          <w:t>https://arxiv.o</w:t>
-        </w:r>
-        <w:r>
-          <w:rPr>
-            <w:rStyle w:val="a3"/>
-            <w:rFonts w:ascii="Times New Roman" w:hAnsi="Times New Roman" w:cs="Times New Roman"/>
-            <w:b/>
-            <w:color w:val="auto"/>
-            <w:sz w:val="24"/>
-          </w:rPr>
-          <w:t>r</w:t>
-        </w:r>
-        <w:r>
-          <w:rPr>
-            <w:rStyle w:val="a3"/>
-            <w:rFonts w:ascii="Times New Roman" w:hAnsi="Times New Roman" w:cs="Times New Roman"/>
-            <w:b/>
-            <w:color w:val="auto"/>
-            <w:sz w:val="24"/>
-          </w:rPr>
-          <w:t>g/pdf/1811.098</w:t>
-        </w:r>
-        <w:r>
-          <w:rPr>
-            <w:rStyle w:val="a3"/>
-            <w:rFonts w:ascii="Times New Roman" w:hAnsi="Times New Roman" w:cs="Times New Roman"/>
-            <w:b/>
-            <w:color w:val="auto"/>
-            <w:sz w:val="24"/>
-          </w:rPr>
-          <w:t>4</w:t>
-        </w:r>
-        <w:r>
-          <w:rPr>
-            <w:rStyle w:val="a3"/>
-            <w:rFonts w:ascii="Times New Roman" w:hAnsi="Times New Roman" w:cs="Times New Roman"/>
-            <w:b/>
-            <w:color w:val="auto"/>
-            <w:sz w:val="24"/>
-          </w:rPr>
-          <w:t>7.pdf</w:t>
+          <w:t>https://arxiv.org/pdf/1811.09847.pdf</w:t>
         </w:r>
       </w:hyperlink>
     </w:p>
@@ -521,15 +445,7 @@
           <w:sz w:val="24"/>
           <w:lang w:val="en-US"/>
         </w:rPr>
-        <w:t>«</w:t>
-      </w:r>
-      <w:r>
-        <w:rPr>
-          <w:rFonts w:ascii="Times New Roman" w:hAnsi="Times New Roman" w:cs="Times New Roman"/>
-          <w:sz w:val="24"/>
-          <w:lang w:val="en-US"/>
-        </w:rPr>
-        <w:t xml:space="preserve">Using the RGB part of a facial image, we first detect the face region and five landmarks (the eyes, the nose, and two corners of the mouth) using MTCNN [52]. The face </w:t>
+        <w:t xml:space="preserve">«Using the RGB part of a facial image, we first detect the face region and five landmarks (the eyes, the nose, and two corners of the mouth) using MTCNN [52]. The face </w:t>
       </w:r>
       <w:proofErr w:type="gramStart"/>
       <w:r>
@@ -1072,6 +988,7 @@
           <w:rFonts w:ascii="Times New Roman" w:hAnsi="Times New Roman" w:cs="Times New Roman"/>
           <w:b/>
           <w:sz w:val="24"/>
+          <w:lang w:val="en-US"/>
         </w:rPr>
       </w:pPr>
       <w:hyperlink r:id="rId9" w:history="1">
@@ -1081,6 +998,7 @@
             <w:rFonts w:ascii="Times New Roman" w:hAnsi="Times New Roman" w:cs="Times New Roman"/>
             <w:b/>
             <w:sz w:val="24"/>
+            <w:lang w:val="en-US"/>
           </w:rPr>
           <w:t>https://www.jstage.jst.go.jp/article/nolta/10/1/10_2/_pdf/-char/en</w:t>
         </w:r>
@@ -1298,25 +1216,7 @@
             <w:b/>
             <w:sz w:val="24"/>
           </w:rPr>
-          <w:t>-376</w:t>
-        </w:r>
-        <w:r>
-          <w:rPr>
-            <w:rStyle w:val="a3"/>
-            <w:rFonts w:ascii="Times New Roman" w:hAnsi="Times New Roman" w:cs="Times New Roman"/>
-            <w:b/>
-            <w:sz w:val="24"/>
-          </w:rPr>
-          <w:t>4</w:t>
-        </w:r>
-        <w:r>
-          <w:rPr>
-            <w:rStyle w:val="a3"/>
-            <w:rFonts w:ascii="Times New Roman" w:hAnsi="Times New Roman" w:cs="Times New Roman"/>
-            <w:b/>
-            <w:sz w:val="24"/>
-          </w:rPr>
-          <w:t>.</w:t>
+          <w:t>-3764.</w:t>
         </w:r>
         <w:r>
           <w:rPr>
@@ -1345,15 +1245,7 @@
           <w:sz w:val="24"/>
           <w:lang w:val="en-US"/>
         </w:rPr>
-        <w:t>«</w:t>
-      </w:r>
-      <w:r>
-        <w:rPr>
-          <w:rFonts w:ascii="Times New Roman" w:hAnsi="Times New Roman" w:cs="Times New Roman"/>
-          <w:sz w:val="24"/>
-          <w:lang w:val="en-US"/>
-        </w:rPr>
-        <w:t xml:space="preserve">The output from the </w:t>
+        <w:t xml:space="preserve">«The output from the </w:t>
       </w:r>
       <w:proofErr w:type="spellStart"/>
       <w:r>
@@ -1434,15 +1326,7 @@
           <w:sz w:val="24"/>
           <w:lang w:val="en-US"/>
         </w:rPr>
-        <w:t>.</w:t>
-      </w:r>
-      <w:r>
-        <w:rPr>
-          <w:rFonts w:ascii="Times New Roman" w:hAnsi="Times New Roman" w:cs="Times New Roman"/>
-          <w:sz w:val="24"/>
-          <w:lang w:val="en-US"/>
-        </w:rPr>
-        <w:t>»</w:t>
+        <w:t>.»</w:t>
       </w:r>
       <w:proofErr w:type="gramEnd"/>
     </w:p>
@@ -1476,8 +1360,123 @@
             <w:sz w:val="24"/>
             <w:lang w:val="en-US"/>
           </w:rPr>
-          <w:t>https://github.com/cating341/RGB-D-Face-Rec</w:t>
-        </w:r>
+          <w:t>https://github.com/cating341/RGB-D-Face-Recognition</w:t>
+        </w:r>
+      </w:hyperlink>
+    </w:p>
+    <w:p>
+      <w:pPr>
+        <w:jc w:val="both"/>
+        <w:rPr>
+          <w:rFonts w:ascii="Times New Roman" w:hAnsi="Times New Roman" w:cs="Times New Roman"/>
+          <w:sz w:val="24"/>
+          <w:lang w:val="en-US"/>
+        </w:rPr>
+      </w:pPr>
+      <w:r>
+        <w:rPr>
+          <w:rFonts w:ascii="Times New Roman" w:hAnsi="Times New Roman" w:cs="Times New Roman"/>
+          <w:sz w:val="24"/>
+          <w:lang w:val="en-US"/>
+        </w:rPr>
+        <w:t>Simple RGB-D face recognition implementation.</w:t>
+      </w:r>
+    </w:p>
+    <w:p>
+      <w:pPr>
+        <w:ind w:firstLine="708"/>
+        <w:jc w:val="both"/>
+        <w:rPr>
+          <w:rFonts w:ascii="Times New Roman" w:hAnsi="Times New Roman" w:cs="Times New Roman"/>
+          <w:sz w:val="24"/>
+          <w:lang w:val="en-US"/>
+        </w:rPr>
+      </w:pPr>
+      <w:r>
+        <w:rPr>
+          <w:rFonts w:ascii="Times New Roman" w:hAnsi="Times New Roman" w:cs="Times New Roman"/>
+          <w:sz w:val="24"/>
+          <w:lang w:val="en-US"/>
+        </w:rPr>
+        <w:t>Input: Combine RGB and Depth images into 4 channels input data</w:t>
+      </w:r>
+    </w:p>
+    <w:p>
+      <w:pPr>
+        <w:ind w:firstLine="708"/>
+        <w:jc w:val="both"/>
+        <w:rPr>
+          <w:rFonts w:ascii="Times New Roman" w:hAnsi="Times New Roman" w:cs="Times New Roman"/>
+          <w:sz w:val="24"/>
+          <w:lang w:val="en-US"/>
+        </w:rPr>
+      </w:pPr>
+      <w:r>
+        <w:rPr>
+          <w:rFonts w:ascii="Times New Roman" w:hAnsi="Times New Roman" w:cs="Times New Roman"/>
+          <w:sz w:val="24"/>
+          <w:lang w:val="en-US"/>
+        </w:rPr>
+        <w:t xml:space="preserve">Network: </w:t>
+      </w:r>
+      <w:proofErr w:type="spellStart"/>
+      <w:r>
+        <w:rPr>
+          <w:rFonts w:ascii="Times New Roman" w:hAnsi="Times New Roman" w:cs="Times New Roman"/>
+          <w:sz w:val="24"/>
+          <w:lang w:val="en-US"/>
+        </w:rPr>
+        <w:t>ResNet</w:t>
+      </w:r>
+      <w:proofErr w:type="spellEnd"/>
+    </w:p>
+    <w:p>
+      <w:pPr>
+        <w:jc w:val="both"/>
+        <w:rPr>
+          <w:rFonts w:ascii="Times New Roman" w:hAnsi="Times New Roman" w:cs="Times New Roman"/>
+          <w:sz w:val="24"/>
+          <w:lang w:val="en-US"/>
+        </w:rPr>
+      </w:pPr>
+    </w:p>
+    <w:p>
+      <w:pPr>
+        <w:jc w:val="both"/>
+        <w:rPr>
+          <w:rFonts w:ascii="Times New Roman" w:hAnsi="Times New Roman" w:cs="Times New Roman"/>
+          <w:sz w:val="24"/>
+          <w:lang w:val="en-US"/>
+        </w:rPr>
+      </w:pPr>
+      <w:r>
+        <w:rPr>
+          <w:rFonts w:ascii="Times New Roman" w:hAnsi="Times New Roman" w:cs="Times New Roman"/>
+          <w:sz w:val="24"/>
+          <w:lang w:val="en-US"/>
+        </w:rPr>
+        <w:t>Head</w:t>
+      </w:r>
+      <w:r>
+        <w:rPr>
+          <w:rFonts w:ascii="Times New Roman" w:hAnsi="Times New Roman" w:cs="Times New Roman"/>
+          <w:sz w:val="24"/>
+          <w:lang w:val="en-US"/>
+        </w:rPr>
+        <w:t xml:space="preserve"> detection</w:t>
+      </w:r>
+    </w:p>
+    <w:p>
+      <w:pPr>
+        <w:jc w:val="both"/>
+        <w:rPr>
+          <w:rFonts w:ascii="Times New Roman" w:hAnsi="Times New Roman" w:cs="Times New Roman"/>
+          <w:b/>
+          <w:sz w:val="24"/>
+          <w:lang w:val="en-US"/>
+        </w:rPr>
+      </w:pPr>
+      <w:hyperlink r:id="rId12" w:history="1">
         <w:r>
           <w:rPr>
             <w:rStyle w:val="a3"/>
@@ -1486,169 +1485,7 @@
             <w:sz w:val="24"/>
             <w:lang w:val="en-US"/>
           </w:rPr>
-          <w:t>o</w:t>
-        </w:r>
-        <w:r>
-          <w:rPr>
-            <w:rStyle w:val="a3"/>
-            <w:rFonts w:ascii="Times New Roman" w:hAnsi="Times New Roman" w:cs="Times New Roman"/>
-            <w:b/>
-            <w:sz w:val="24"/>
-            <w:lang w:val="en-US"/>
-          </w:rPr>
-          <w:t>gnition</w:t>
-        </w:r>
-      </w:hyperlink>
-    </w:p>
-    <w:p>
-      <w:pPr>
-        <w:jc w:val="both"/>
-        <w:rPr>
-          <w:rFonts w:ascii="Times New Roman" w:hAnsi="Times New Roman" w:cs="Times New Roman"/>
-          <w:sz w:val="24"/>
-          <w:lang w:val="en-US"/>
-        </w:rPr>
-      </w:pPr>
-      <w:r>
-        <w:rPr>
-          <w:rFonts w:ascii="Times New Roman" w:hAnsi="Times New Roman" w:cs="Times New Roman"/>
-          <w:sz w:val="24"/>
-          <w:lang w:val="en-US"/>
-        </w:rPr>
-        <w:t>Simple RGB-D f</w:t>
-      </w:r>
-      <w:r>
-        <w:rPr>
-          <w:rFonts w:ascii="Times New Roman" w:hAnsi="Times New Roman" w:cs="Times New Roman"/>
-          <w:sz w:val="24"/>
-          <w:lang w:val="en-US"/>
-        </w:rPr>
-        <w:t>ace recognition implementation.</w:t>
-      </w:r>
-    </w:p>
-    <w:p>
-      <w:pPr>
-        <w:ind w:firstLine="708"/>
-        <w:jc w:val="both"/>
-        <w:rPr>
-          <w:rFonts w:ascii="Times New Roman" w:hAnsi="Times New Roman" w:cs="Times New Roman"/>
-          <w:sz w:val="24"/>
-          <w:lang w:val="en-US"/>
-        </w:rPr>
-      </w:pPr>
-      <w:r>
-        <w:rPr>
-          <w:rFonts w:ascii="Times New Roman" w:hAnsi="Times New Roman" w:cs="Times New Roman"/>
-          <w:sz w:val="24"/>
-          <w:lang w:val="en-US"/>
-        </w:rPr>
-        <w:t>Input: Combine RGB and Depth images into 4 channels input data</w:t>
-      </w:r>
-    </w:p>
-    <w:p>
-      <w:pPr>
-        <w:ind w:firstLine="708"/>
-        <w:jc w:val="both"/>
-        <w:rPr>
-          <w:rFonts w:ascii="Times New Roman" w:hAnsi="Times New Roman" w:cs="Times New Roman"/>
-          <w:sz w:val="24"/>
-          <w:lang w:val="en-US"/>
-        </w:rPr>
-      </w:pPr>
-      <w:r>
-        <w:rPr>
-          <w:rFonts w:ascii="Times New Roman" w:hAnsi="Times New Roman" w:cs="Times New Roman"/>
-          <w:sz w:val="24"/>
-          <w:lang w:val="en-US"/>
-        </w:rPr>
-        <w:t xml:space="preserve">Network: </w:t>
-      </w:r>
-      <w:proofErr w:type="spellStart"/>
-      <w:r>
-        <w:rPr>
-          <w:rFonts w:ascii="Times New Roman" w:hAnsi="Times New Roman" w:cs="Times New Roman"/>
-          <w:sz w:val="24"/>
-          <w:lang w:val="en-US"/>
-        </w:rPr>
-        <w:t>ResNet</w:t>
-      </w:r>
-      <w:proofErr w:type="spellEnd"/>
-    </w:p>
-    <w:p>
-      <w:pPr>
-        <w:jc w:val="both"/>
-        <w:rPr>
-          <w:rFonts w:ascii="Times New Roman" w:hAnsi="Times New Roman" w:cs="Times New Roman"/>
-          <w:sz w:val="24"/>
-          <w:lang w:val="en-US"/>
-        </w:rPr>
-      </w:pPr>
-    </w:p>
-    <w:p>
-      <w:pPr>
-        <w:jc w:val="both"/>
-        <w:rPr>
-          <w:rFonts w:ascii="Times New Roman" w:hAnsi="Times New Roman" w:cs="Times New Roman"/>
-          <w:sz w:val="24"/>
-          <w:lang w:val="en-US"/>
-        </w:rPr>
-      </w:pPr>
-      <w:r>
-        <w:rPr>
-          <w:rFonts w:ascii="Times New Roman" w:hAnsi="Times New Roman" w:cs="Times New Roman"/>
-          <w:sz w:val="24"/>
-          <w:lang w:val="en-US"/>
-        </w:rPr>
-        <w:t>Head</w:t>
-      </w:r>
-      <w:r>
-        <w:rPr>
-          <w:rFonts w:ascii="Times New Roman" w:hAnsi="Times New Roman" w:cs="Times New Roman"/>
-          <w:sz w:val="24"/>
-          <w:lang w:val="en-US"/>
-        </w:rPr>
-        <w:t xml:space="preserve"> detection</w:t>
-      </w:r>
-    </w:p>
-    <w:p>
-      <w:pPr>
-        <w:jc w:val="both"/>
-        <w:rPr>
-          <w:rFonts w:ascii="Times New Roman" w:hAnsi="Times New Roman" w:cs="Times New Roman"/>
-          <w:b/>
-          <w:sz w:val="24"/>
-        </w:rPr>
-      </w:pPr>
-      <w:hyperlink r:id="rId12" w:history="1">
-        <w:r>
-          <w:rPr>
-            <w:rStyle w:val="a3"/>
-            <w:rFonts w:ascii="Times New Roman" w:hAnsi="Times New Roman" w:cs="Times New Roman"/>
-            <w:b/>
-            <w:sz w:val="24"/>
-            <w:lang w:val="en-US"/>
-          </w:rPr>
-          <w:t>https://arxiv.org/pdf/1</w:t>
-        </w:r>
-        <w:r>
-          <w:rPr>
-            <w:rStyle w:val="a3"/>
-            <w:rFonts w:ascii="Times New Roman" w:hAnsi="Times New Roman" w:cs="Times New Roman"/>
-            <w:b/>
-            <w:sz w:val="24"/>
-            <w:lang w:val="en-US"/>
-          </w:rPr>
-          <w:t>7</w:t>
-        </w:r>
-        <w:r>
-          <w:rPr>
-            <w:rStyle w:val="a3"/>
-            <w:rFonts w:ascii="Times New Roman" w:hAnsi="Times New Roman" w:cs="Times New Roman"/>
-            <w:b/>
-            <w:sz w:val="24"/>
-            <w:lang w:val="en-US"/>
-          </w:rPr>
-          <w:t>07.06786.pdf</w:t>
+          <w:t>https://arxiv.org/pdf/1707.06786.pdf</w:t>
         </w:r>
       </w:hyperlink>
     </w:p>
@@ -1833,43 +1670,7 @@
             <w:b/>
             <w:sz w:val="24"/>
           </w:rPr>
-          <w:t>https://iris.unimore.it/r</w:t>
-        </w:r>
-        <w:r>
-          <w:rPr>
-            <w:rStyle w:val="a3"/>
-            <w:rFonts w:ascii="Times New Roman" w:hAnsi="Times New Roman" w:cs="Times New Roman"/>
-            <w:b/>
-            <w:sz w:val="24"/>
-          </w:rPr>
-          <w:t>e</w:t>
-        </w:r>
-        <w:r>
-          <w:rPr>
-            <w:rStyle w:val="a3"/>
-            <w:rFonts w:ascii="Times New Roman" w:hAnsi="Times New Roman" w:cs="Times New Roman"/>
-            <w:b/>
-            <w:sz w:val="24"/>
-          </w:rPr>
-          <w:t>trieve/handle/11380/1159887/195233/icpr-2018-full</w:t>
-        </w:r>
-        <w:r>
-          <w:rPr>
-            <w:rStyle w:val="a3"/>
-            <w:rFonts w:ascii="Times New Roman" w:hAnsi="Times New Roman" w:cs="Times New Roman"/>
-            <w:b/>
-            <w:sz w:val="24"/>
-          </w:rPr>
-          <w:t>y</w:t>
-        </w:r>
-        <w:r>
-          <w:rPr>
-            <w:rStyle w:val="a3"/>
-            <w:rFonts w:ascii="Times New Roman" w:hAnsi="Times New Roman" w:cs="Times New Roman"/>
-            <w:b/>
-            <w:sz w:val="24"/>
-          </w:rPr>
-          <w:t>.pdf</w:t>
+          <w:t>https://iris.unimore.it/retrieve/handle/11380/1159887/195233/icpr-2018-fully.pdf</w:t>
         </w:r>
       </w:hyperlink>
     </w:p>
@@ -1881,105 +1682,8 @@
           <w:sz w:val="24"/>
         </w:rPr>
       </w:pPr>
-    </w:p>
-    <w:p>
-      <w:pPr>
-        <w:jc w:val="both"/>
-        <w:rPr>
-          <w:rFonts w:ascii="Times New Roman" w:hAnsi="Times New Roman" w:cs="Times New Roman"/>
-          <w:sz w:val="24"/>
-        </w:rPr>
-      </w:pPr>
-    </w:p>
-    <w:p>
-      <w:pPr>
-        <w:jc w:val="both"/>
-        <w:rPr>
-          <w:rFonts w:ascii="Times New Roman" w:hAnsi="Times New Roman" w:cs="Times New Roman"/>
-          <w:b/>
-          <w:sz w:val="24"/>
-        </w:rPr>
-      </w:pPr>
-      <w:hyperlink r:id="rId16" w:history="1">
-        <w:r>
-          <w:rPr>
-            <w:rStyle w:val="a3"/>
-            <w:rFonts w:ascii="Times New Roman" w:hAnsi="Times New Roman" w:cs="Times New Roman"/>
-            <w:b/>
-            <w:sz w:val="24"/>
-          </w:rPr>
-          <w:t>http://openaccess.thecvf.com/content_CVPR_2019/papers/Lian_Density_Map_Regression_Guided_Detection_Network_for_RGB-D_Crowd_Counting_CVPR_2019_paper.pdf</w:t>
-        </w:r>
-      </w:hyperlink>
-      <w:r>
-        <w:rPr>
-          <w:rFonts w:ascii="Times New Roman" w:hAnsi="Times New Roman" w:cs="Times New Roman"/>
-          <w:b/>
-          <w:sz w:val="24"/>
-        </w:rPr>
-        <w:t xml:space="preserve"> </w:t>
-      </w:r>
-    </w:p>
-    <w:p>
-      <w:pPr>
-        <w:jc w:val="both"/>
-        <w:rPr>
-          <w:rFonts w:ascii="Times New Roman" w:hAnsi="Times New Roman" w:cs="Times New Roman"/>
-          <w:sz w:val="24"/>
-        </w:rPr>
-      </w:pPr>
-      <w:r>
-        <w:rPr>
-          <w:rFonts w:ascii="Times New Roman" w:hAnsi="Times New Roman" w:cs="Times New Roman"/>
-          <w:noProof/>
-          <w:sz w:val="24"/>
-          <w:lang w:eastAsia="ru-RU"/>
-        </w:rPr>
-        <w:drawing>
-          <wp:inline distT="0" distB="0" distL="0" distR="0" wp14:anchorId="1009056F" wp14:editId="61554463">
-            <wp:extent cx="5940425" cy="2884805"/>
-            <wp:effectExtent l="0" t="0" r="3175" b="0"/>
-            <wp:docPr id="5" name="Рисунок 5"/>
-            <wp:cNvGraphicFramePr>
-              <a:graphicFrameLocks xmlns:a="http://schemas.openxmlformats.org/drawingml/2006/main" noChangeAspect="1"/>
-            </wp:cNvGraphicFramePr>
-            <a:graphic xmlns:a="http://schemas.openxmlformats.org/drawingml/2006/main">
-              <a:graphicData uri="http://schemas.openxmlformats.org/drawingml/2006/picture">
-                <pic:pic xmlns:pic="http://schemas.openxmlformats.org/drawingml/2006/picture">
-                  <pic:nvPicPr>
-                    <pic:cNvPr id="1" name=""/>
-                    <pic:cNvPicPr/>
-                  </pic:nvPicPr>
-                  <pic:blipFill>
-                    <a:blip r:embed="rId17"/>
-                    <a:stretch>
-                      <a:fillRect/>
-                    </a:stretch>
-                  </pic:blipFill>
-                  <pic:spPr>
-                    <a:xfrm>
-                      <a:off x="0" y="0"/>
-                      <a:ext cx="5940425" cy="2884805"/>
-                    </a:xfrm>
-                    <a:prstGeom prst="rect">
-                      <a:avLst/>
-                    </a:prstGeom>
-                  </pic:spPr>
-                </pic:pic>
-              </a:graphicData>
-            </a:graphic>
-          </wp:inline>
-        </w:drawing>
-      </w:r>
-    </w:p>
-    <w:p>
-      <w:pPr>
-        <w:jc w:val="both"/>
-        <w:rPr>
-          <w:rFonts w:ascii="Times New Roman" w:hAnsi="Times New Roman" w:cs="Times New Roman"/>
-          <w:sz w:val="24"/>
-        </w:rPr>
-      </w:pPr>
+      <w:bookmarkStart w:id="0" w:name="_GoBack"/>
+      <w:bookmarkEnd w:id="0"/>
     </w:p>
     <w:p>
       <w:pPr>
@@ -2021,7 +1725,7 @@
                     <pic:cNvPicPr/>
                   </pic:nvPicPr>
                   <pic:blipFill>
-                    <a:blip r:embed="rId18">
+                    <a:blip r:embed="rId16">
                       <a:extLst>
                         <a:ext uri="{28A0092B-C50C-407E-A947-70E740481C1C}">
                           <a14:useLocalDpi xmlns:a14="http://schemas.microsoft.com/office/drawing/2010/main" val="0"/>
@@ -2047,33 +1751,15 @@
           </wp:anchor>
         </w:drawing>
       </w:r>
-      <w:hyperlink r:id="rId19" w:history="1">
-        <w:r>
-          <w:rPr>
-            <w:rStyle w:val="a3"/>
-            <w:rFonts w:ascii="Times New Roman" w:hAnsi="Times New Roman" w:cs="Times New Roman"/>
-            <w:b/>
-            <w:sz w:val="24"/>
-          </w:rPr>
-          <w:t>https://www.mdpi.com/1424-8220/19/</w:t>
-        </w:r>
-        <w:r>
-          <w:rPr>
-            <w:rStyle w:val="a3"/>
-            <w:rFonts w:ascii="Times New Roman" w:hAnsi="Times New Roman" w:cs="Times New Roman"/>
-            <w:b/>
-            <w:sz w:val="24"/>
-          </w:rPr>
-          <w:t>4</w:t>
-        </w:r>
-        <w:r>
-          <w:rPr>
-            <w:rStyle w:val="a3"/>
-            <w:rFonts w:ascii="Times New Roman" w:hAnsi="Times New Roman" w:cs="Times New Roman"/>
-            <w:b/>
-            <w:sz w:val="24"/>
-          </w:rPr>
-          <w:t>/866/pdf-vor</w:t>
+      <w:hyperlink r:id="rId17" w:history="1">
+        <w:r>
+          <w:rPr>
+            <w:rStyle w:val="a3"/>
+            <w:rFonts w:ascii="Times New Roman" w:hAnsi="Times New Roman" w:cs="Times New Roman"/>
+            <w:b/>
+            <w:sz w:val="24"/>
+          </w:rPr>
+          <w:t>https://www.mdpi.com/1424-8220/19/4/866/pdf-vor</w:t>
         </w:r>
       </w:hyperlink>
     </w:p>
@@ -2129,30 +1815,14 @@
         </w:rPr>
         <w:br w:type="page"/>
       </w:r>
-      <w:hyperlink r:id="rId20" w:history="1">
-        <w:r>
-          <w:rPr>
-            <w:rStyle w:val="a3"/>
-            <w:rFonts w:ascii="Times New Roman" w:hAnsi="Times New Roman" w:cs="Times New Roman"/>
-            <w:sz w:val="24"/>
-          </w:rPr>
-          <w:t>http://zpascal.net/cvpr2018/Qi_Frustum_</w:t>
-        </w:r>
-        <w:r>
-          <w:rPr>
-            <w:rStyle w:val="a3"/>
-            <w:rFonts w:ascii="Times New Roman" w:hAnsi="Times New Roman" w:cs="Times New Roman"/>
-            <w:sz w:val="24"/>
-          </w:rPr>
-          <w:t>P</w:t>
-        </w:r>
-        <w:r>
-          <w:rPr>
-            <w:rStyle w:val="a3"/>
-            <w:rFonts w:ascii="Times New Roman" w:hAnsi="Times New Roman" w:cs="Times New Roman"/>
-            <w:sz w:val="24"/>
-          </w:rPr>
-          <w:t>ointNets_for_CVPR_2018_paper.pdf</w:t>
+      <w:hyperlink r:id="rId18" w:history="1">
+        <w:r>
+          <w:rPr>
+            <w:rStyle w:val="a3"/>
+            <w:rFonts w:ascii="Times New Roman" w:hAnsi="Times New Roman" w:cs="Times New Roman"/>
+            <w:sz w:val="24"/>
+          </w:rPr>
+          <w:t>http://zpascal.net/cvpr2018/Qi_Frustum_PointNets_for_CVPR_2018_paper.pdf</w:t>
         </w:r>
       </w:hyperlink>
     </w:p>
@@ -2185,7 +1855,7 @@
                     <pic:cNvPicPr/>
                   </pic:nvPicPr>
                   <pic:blipFill>
-                    <a:blip r:embed="rId21"/>
+                    <a:blip r:embed="rId19"/>
                     <a:stretch>
                       <a:fillRect/>
                     </a:stretch>
@@ -2281,8 +1951,6 @@
         </w:rPr>
         <w:t>посмотреть</w:t>
       </w:r>
-      <w:bookmarkStart w:id="0" w:name="_GoBack"/>
-      <w:bookmarkEnd w:id="0"/>
     </w:p>
     <w:p>
       <w:pPr>

</xml_diff>